<commit_message>
Added Piramid logo. Start of 1.0.2 branch
git-svn-id: svn+ssh://duvel.silicos.be/Volumes/Shared/Repository/piramid/trunk@634 888c751e-4bad-439e-8b9b-f549d2222d79
</commit_message>
<xml_diff>
--- a/doc/manual.docx
+++ b/doc/manual.docx
@@ -9,6 +9,7 @@
         <w:rPr>
           <w:rFonts w:ascii="Arial" w:hAnsi="Arial"/>
           <w:b/>
+          <w:smallCaps/>
           <w:color w:val="646464"/>
           <w:sz w:val="144"/>
         </w:rPr>
@@ -18,77 +19,42 @@
         <w:rPr>
           <w:rFonts w:ascii="Arial" w:hAnsi="Arial"/>
           <w:b/>
+          <w:smallCaps/>
           <w:color w:val="646464"/>
           <w:sz w:val="144"/>
         </w:rPr>
         <w:t>Piramid</w:t>
       </w:r>
+      <w:r>
+        <w:rPr>
+          <w:rFonts w:ascii="Arial" w:hAnsi="Arial"/>
+          <w:b/>
+          <w:smallCaps/>
+          <w:color w:val="646464"/>
+          <w:sz w:val="144"/>
+        </w:rPr>
+        <w:t>™</w:t>
+      </w:r>
     </w:p>
     <w:bookmarkEnd w:id="0"/>
     <w:p>
       <w:pPr>
-        <w:spacing w:before="960"/>
+        <w:spacing w:before="240"/>
         <w:jc w:val="center"/>
         <w:rPr>
-          <w:sz w:val="28"/>
-        </w:rPr>
-      </w:pPr>
-      <w:r>
-        <w:rPr>
-          <w:sz w:val="28"/>
-        </w:rPr>
-        <w:t>- Version 1.</w:t>
-      </w:r>
-      <w:r>
-        <w:rPr>
-          <w:sz w:val="28"/>
-        </w:rPr>
-        <w:t>0.1</w:t>
-      </w:r>
-      <w:r>
-        <w:rPr>
-          <w:sz w:val="28"/>
-        </w:rPr>
-        <w:t xml:space="preserve"> -</w:t>
-      </w:r>
-    </w:p>
-    <w:p>
-      <w:pPr>
-        <w:jc w:val="center"/>
-        <w:rPr>
-          <w:sz w:val="28"/>
-        </w:rPr>
-      </w:pPr>
-      <w:r>
-        <w:rPr>
-          <w:sz w:val="28"/>
-        </w:rPr>
-        <w:t xml:space="preserve">Last update: </w:t>
-      </w:r>
-      <w:r>
-        <w:rPr>
-          <w:sz w:val="28"/>
-        </w:rPr>
-        <w:t>February 21, 2011</w:t>
-      </w:r>
-    </w:p>
-    <w:p>
-      <w:pPr>
-        <w:spacing w:before="2400" w:line="360" w:lineRule="auto"/>
-        <w:jc w:val="center"/>
-        <w:rPr>
-          <w:noProof/>
-        </w:rPr>
-      </w:pPr>
-      <w:r>
-        <w:rPr>
-          <w:noProof/>
+          <w:sz w:val="24"/>
+        </w:rPr>
+      </w:pPr>
+      <w:r>
+        <w:rPr>
+          <w:noProof/>
+          <w:sz w:val="24"/>
         </w:rPr>
         <w:drawing>
           <wp:inline distT="0" distB="0" distL="0" distR="0">
-            <wp:extent cx="1076960" cy="1076960"/>
-            <wp:effectExtent l="25400" t="0" r="0" b="0"/>
-            <wp:docPr id="1" name="Picture 1" descr="Silicos Logo 10x10"/>
+            <wp:extent cx="1600000" cy="1600000"/>
+            <wp:effectExtent l="0" t="0" r="0" b="0"/>
+            <wp:docPr id="3" name="Picture 2" descr="Piramid.png"/>
             <wp:cNvGraphicFramePr>
               <a:graphicFrameLocks xmlns:a="http://schemas.openxmlformats.org/drawingml/2006/main" noChangeAspect="1"/>
             </wp:cNvGraphicFramePr>
@@ -96,33 +62,23 @@
               <a:graphicData uri="http://schemas.openxmlformats.org/drawingml/2006/picture">
                 <pic:pic xmlns:pic="http://schemas.openxmlformats.org/drawingml/2006/picture">
                   <pic:nvPicPr>
-                    <pic:cNvPr id="0" name="Picture 1" descr="Silicos Logo 10x10"/>
-                    <pic:cNvPicPr>
-                      <a:picLocks noChangeAspect="1" noChangeArrowheads="1"/>
-                    </pic:cNvPicPr>
+                    <pic:cNvPr id="0" name="Piramid.png"/>
+                    <pic:cNvPicPr/>
                   </pic:nvPicPr>
                   <pic:blipFill>
                     <a:blip r:embed="rId5"/>
-                    <a:srcRect/>
                     <a:stretch>
                       <a:fillRect/>
                     </a:stretch>
                   </pic:blipFill>
-                  <pic:spPr bwMode="auto">
+                  <pic:spPr>
                     <a:xfrm>
                       <a:off x="0" y="0"/>
-                      <a:ext cx="1076960" cy="1076960"/>
+                      <a:ext cx="1600000" cy="1600000"/>
                     </a:xfrm>
                     <a:prstGeom prst="rect">
                       <a:avLst/>
                     </a:prstGeom>
-                    <a:noFill/>
-                    <a:ln w="9525">
-                      <a:noFill/>
-                      <a:miter lim="800000"/>
-                      <a:headEnd/>
-                      <a:tailEnd/>
-                    </a:ln>
                   </pic:spPr>
                 </pic:pic>
               </a:graphicData>
@@ -133,6 +89,114 @@
     </w:p>
     <w:p>
       <w:pPr>
+        <w:spacing w:before="960"/>
+        <w:jc w:val="center"/>
+        <w:rPr>
+          <w:sz w:val="24"/>
+        </w:rPr>
+      </w:pPr>
+      <w:r>
+        <w:rPr>
+          <w:sz w:val="24"/>
+        </w:rPr>
+        <w:t>- Version 1.</w:t>
+      </w:r>
+      <w:r>
+        <w:rPr>
+          <w:sz w:val="24"/>
+        </w:rPr>
+        <w:t>0.</w:t>
+      </w:r>
+      <w:r>
+        <w:rPr>
+          <w:sz w:val="24"/>
+        </w:rPr>
+        <w:t>2</w:t>
+      </w:r>
+      <w:r>
+        <w:rPr>
+          <w:sz w:val="24"/>
+        </w:rPr>
+        <w:t xml:space="preserve"> -</w:t>
+      </w:r>
+    </w:p>
+    <w:p>
+      <w:pPr>
+        <w:jc w:val="center"/>
+        <w:rPr>
+          <w:sz w:val="24"/>
+        </w:rPr>
+      </w:pPr>
+      <w:r>
+        <w:rPr>
+          <w:sz w:val="24"/>
+        </w:rPr>
+        <w:t xml:space="preserve">Last update: </w:t>
+      </w:r>
+      <w:r>
+        <w:rPr>
+          <w:sz w:val="24"/>
+        </w:rPr>
+        <w:t>June 12</w:t>
+      </w:r>
+      <w:r>
+        <w:rPr>
+          <w:sz w:val="24"/>
+        </w:rPr>
+        <w:t>, 2011</w:t>
+      </w:r>
+    </w:p>
+    <w:p>
+      <w:pPr>
+        <w:spacing w:before="2400" w:line="360" w:lineRule="auto"/>
+        <w:jc w:val="center"/>
+        <w:rPr>
+          <w:noProof/>
+        </w:rPr>
+      </w:pPr>
+      <w:r>
+        <w:rPr>
+          <w:noProof/>
+        </w:rPr>
+        <w:drawing>
+          <wp:inline distT="0" distB="0" distL="0" distR="0">
+            <wp:extent cx="755294" cy="755294"/>
+            <wp:effectExtent l="25400" t="0" r="6706" b="0"/>
+            <wp:docPr id="2" name="Picture 1" descr="Silicos Logo.jpg"/>
+            <wp:cNvGraphicFramePr>
+              <a:graphicFrameLocks xmlns:a="http://schemas.openxmlformats.org/drawingml/2006/main" noChangeAspect="1"/>
+            </wp:cNvGraphicFramePr>
+            <a:graphic xmlns:a="http://schemas.openxmlformats.org/drawingml/2006/main">
+              <a:graphicData uri="http://schemas.openxmlformats.org/drawingml/2006/picture">
+                <pic:pic xmlns:pic="http://schemas.openxmlformats.org/drawingml/2006/picture">
+                  <pic:nvPicPr>
+                    <pic:cNvPr id="0" name="Silicos Logo.jpg"/>
+                    <pic:cNvPicPr/>
+                  </pic:nvPicPr>
+                  <pic:blipFill>
+                    <a:blip r:embed="rId6"/>
+                    <a:stretch>
+                      <a:fillRect/>
+                    </a:stretch>
+                  </pic:blipFill>
+                  <pic:spPr>
+                    <a:xfrm>
+                      <a:off x="0" y="0"/>
+                      <a:ext cx="755294" cy="755294"/>
+                    </a:xfrm>
+                    <a:prstGeom prst="rect">
+                      <a:avLst/>
+                    </a:prstGeom>
+                  </pic:spPr>
+                </pic:pic>
+              </a:graphicData>
+            </a:graphic>
+          </wp:inline>
+        </w:drawing>
+      </w:r>
+    </w:p>
+    <w:p>
+      <w:pPr>
         <w:spacing w:before="360"/>
         <w:jc w:val="center"/>
         <w:rPr>
@@ -154,6 +218,7 @@
     </w:p>
     <w:p>
       <w:pPr>
+        <w:spacing w:before="0"/>
         <w:jc w:val="center"/>
         <w:rPr>
           <w:rFonts w:ascii="Arial" w:hAnsi="Arial"/>
@@ -257,7 +322,7 @@
         <w:rPr>
           <w:noProof/>
         </w:rPr>
-        <w:instrText xml:space="preserve"> PAGEREF _Toc159925139 \h </w:instrText>
+        <w:instrText xml:space="preserve"> PAGEREF _Toc169493652 \h </w:instrText>
       </w:r>
       <w:r>
         <w:rPr>
@@ -331,7 +396,7 @@
         <w:rPr>
           <w:noProof/>
         </w:rPr>
-        <w:instrText xml:space="preserve"> PAGEREF _Toc159925140 \h </w:instrText>
+        <w:instrText xml:space="preserve"> PAGEREF _Toc169493653 \h </w:instrText>
       </w:r>
       <w:r>
         <w:rPr>
@@ -402,7 +467,7 @@
         <w:rPr>
           <w:noProof/>
         </w:rPr>
-        <w:instrText xml:space="preserve"> PAGEREF _Toc159925141 \h </w:instrText>
+        <w:instrText xml:space="preserve"> PAGEREF _Toc169493654 \h </w:instrText>
       </w:r>
       <w:r>
         <w:rPr>
@@ -473,7 +538,7 @@
         <w:rPr>
           <w:noProof/>
         </w:rPr>
-        <w:instrText xml:space="preserve"> PAGEREF _Toc159925142 \h </w:instrText>
+        <w:instrText xml:space="preserve"> PAGEREF _Toc169493655 \h </w:instrText>
       </w:r>
       <w:r>
         <w:rPr>
@@ -544,7 +609,7 @@
         <w:rPr>
           <w:noProof/>
         </w:rPr>
-        <w:instrText xml:space="preserve"> PAGEREF _Toc159925143 \h </w:instrText>
+        <w:instrText xml:space="preserve"> PAGEREF _Toc169493656 \h </w:instrText>
       </w:r>
       <w:r>
         <w:rPr>
@@ -615,7 +680,7 @@
         <w:rPr>
           <w:noProof/>
         </w:rPr>
-        <w:instrText xml:space="preserve"> PAGEREF _Toc159925144 \h </w:instrText>
+        <w:instrText xml:space="preserve"> PAGEREF _Toc169493657 \h </w:instrText>
       </w:r>
       <w:r>
         <w:rPr>
@@ -689,7 +754,7 @@
         <w:rPr>
           <w:noProof/>
         </w:rPr>
-        <w:instrText xml:space="preserve"> PAGEREF _Toc159925145 \h </w:instrText>
+        <w:instrText xml:space="preserve"> PAGEREF _Toc169493658 \h </w:instrText>
       </w:r>
       <w:r>
         <w:rPr>
@@ -763,7 +828,7 @@
         <w:rPr>
           <w:noProof/>
         </w:rPr>
-        <w:instrText xml:space="preserve"> PAGEREF _Toc159925146 \h </w:instrText>
+        <w:instrText xml:space="preserve"> PAGEREF _Toc169493659 \h </w:instrText>
       </w:r>
       <w:r>
         <w:rPr>
@@ -837,7 +902,7 @@
         <w:rPr>
           <w:noProof/>
         </w:rPr>
-        <w:instrText xml:space="preserve"> PAGEREF _Toc159925147 \h </w:instrText>
+        <w:instrText xml:space="preserve"> PAGEREF _Toc169493660 \h </w:instrText>
       </w:r>
       <w:r>
         <w:rPr>
@@ -908,7 +973,7 @@
         <w:rPr>
           <w:noProof/>
         </w:rPr>
-        <w:instrText xml:space="preserve"> PAGEREF _Toc159925148 \h </w:instrText>
+        <w:instrText xml:space="preserve"> PAGEREF _Toc169493661 \h </w:instrText>
       </w:r>
       <w:r>
         <w:rPr>
@@ -982,7 +1047,7 @@
         <w:rPr>
           <w:noProof/>
         </w:rPr>
-        <w:instrText xml:space="preserve"> PAGEREF _Toc159925149 \h </w:instrText>
+        <w:instrText xml:space="preserve"> PAGEREF _Toc169493662 \h </w:instrText>
       </w:r>
       <w:r>
         <w:rPr>
@@ -1056,7 +1121,7 @@
         <w:rPr>
           <w:noProof/>
         </w:rPr>
-        <w:instrText xml:space="preserve"> PAGEREF _Toc159925150 \h </w:instrText>
+        <w:instrText xml:space="preserve"> PAGEREF _Toc169493663 \h </w:instrText>
       </w:r>
       <w:r>
         <w:rPr>
@@ -1130,7 +1195,7 @@
         <w:rPr>
           <w:noProof/>
         </w:rPr>
-        <w:instrText xml:space="preserve"> PAGEREF _Toc159925151 \h </w:instrText>
+        <w:instrText xml:space="preserve"> PAGEREF _Toc169493664 \h </w:instrText>
       </w:r>
       <w:r>
         <w:rPr>
@@ -1201,7 +1266,7 @@
         <w:rPr>
           <w:noProof/>
         </w:rPr>
-        <w:instrText xml:space="preserve"> PAGEREF _Toc159925152 \h </w:instrText>
+        <w:instrText xml:space="preserve"> PAGEREF _Toc169493665 \h </w:instrText>
       </w:r>
       <w:r>
         <w:rPr>
@@ -1272,7 +1337,7 @@
         <w:rPr>
           <w:noProof/>
         </w:rPr>
-        <w:instrText xml:space="preserve"> PAGEREF _Toc159925153 \h </w:instrText>
+        <w:instrText xml:space="preserve"> PAGEREF _Toc169493666 \h </w:instrText>
       </w:r>
       <w:r>
         <w:rPr>
@@ -1346,7 +1411,7 @@
         <w:rPr>
           <w:noProof/>
         </w:rPr>
-        <w:instrText xml:space="preserve"> PAGEREF _Toc159925154 \h </w:instrText>
+        <w:instrText xml:space="preserve"> PAGEREF _Toc169493667 \h </w:instrText>
       </w:r>
       <w:r>
         <w:rPr>
@@ -1420,7 +1485,7 @@
         <w:rPr>
           <w:noProof/>
         </w:rPr>
-        <w:instrText xml:space="preserve"> PAGEREF _Toc159925155 \h </w:instrText>
+        <w:instrText xml:space="preserve"> PAGEREF _Toc169493668 \h </w:instrText>
       </w:r>
       <w:r>
         <w:rPr>
@@ -1491,7 +1556,7 @@
         <w:rPr>
           <w:noProof/>
         </w:rPr>
-        <w:instrText xml:space="preserve"> PAGEREF _Toc159925156 \h </w:instrText>
+        <w:instrText xml:space="preserve"> PAGEREF _Toc169493669 \h </w:instrText>
       </w:r>
       <w:r>
         <w:rPr>
@@ -1565,7 +1630,7 @@
         <w:rPr>
           <w:noProof/>
         </w:rPr>
-        <w:instrText xml:space="preserve"> PAGEREF _Toc159925157 \h </w:instrText>
+        <w:instrText xml:space="preserve"> PAGEREF _Toc169493670 \h </w:instrText>
       </w:r>
       <w:r>
         <w:rPr>
@@ -1639,7 +1704,7 @@
         <w:rPr>
           <w:noProof/>
         </w:rPr>
-        <w:instrText xml:space="preserve"> PAGEREF _Toc159925158 \h </w:instrText>
+        <w:instrText xml:space="preserve"> PAGEREF _Toc169493671 \h </w:instrText>
       </w:r>
       <w:r>
         <w:rPr>
@@ -1710,7 +1775,7 @@
         <w:rPr>
           <w:noProof/>
         </w:rPr>
-        <w:instrText xml:space="preserve"> PAGEREF _Toc159925159 \h </w:instrText>
+        <w:instrText xml:space="preserve"> PAGEREF _Toc169493672 \h </w:instrText>
       </w:r>
       <w:r>
         <w:rPr>
@@ -1784,7 +1849,7 @@
         <w:rPr>
           <w:noProof/>
         </w:rPr>
-        <w:instrText xml:space="preserve"> PAGEREF _Toc159925160 \h </w:instrText>
+        <w:instrText xml:space="preserve"> PAGEREF _Toc169493673 \h </w:instrText>
       </w:r>
       <w:r>
         <w:rPr>
@@ -1858,7 +1923,7 @@
         <w:rPr>
           <w:noProof/>
         </w:rPr>
-        <w:instrText xml:space="preserve"> PAGEREF _Toc159925161 \h </w:instrText>
+        <w:instrText xml:space="preserve"> PAGEREF _Toc169493674 \h </w:instrText>
       </w:r>
       <w:r>
         <w:rPr>
@@ -1932,7 +1997,7 @@
         <w:rPr>
           <w:noProof/>
         </w:rPr>
-        <w:instrText xml:space="preserve"> PAGEREF _Toc159925162 \h </w:instrText>
+        <w:instrText xml:space="preserve"> PAGEREF _Toc169493675 \h </w:instrText>
       </w:r>
       <w:r>
         <w:rPr>
@@ -2006,7 +2071,7 @@
         <w:rPr>
           <w:noProof/>
         </w:rPr>
-        <w:instrText xml:space="preserve"> PAGEREF _Toc159925163 \h </w:instrText>
+        <w:instrText xml:space="preserve"> PAGEREF _Toc169493676 \h </w:instrText>
       </w:r>
       <w:r>
         <w:rPr>
@@ -2080,7 +2145,7 @@
         <w:rPr>
           <w:noProof/>
         </w:rPr>
-        <w:instrText xml:space="preserve"> PAGEREF _Toc159925164 \h </w:instrText>
+        <w:instrText xml:space="preserve"> PAGEREF _Toc169493677 \h </w:instrText>
       </w:r>
       <w:r>
         <w:rPr>
@@ -2154,7 +2219,7 @@
         <w:rPr>
           <w:noProof/>
         </w:rPr>
-        <w:instrText xml:space="preserve"> PAGEREF _Toc159925165 \h </w:instrText>
+        <w:instrText xml:space="preserve"> PAGEREF _Toc169493678 \h </w:instrText>
       </w:r>
       <w:r>
         <w:rPr>
@@ -2228,7 +2293,7 @@
         <w:rPr>
           <w:noProof/>
         </w:rPr>
-        <w:instrText xml:space="preserve"> PAGEREF _Toc159925166 \h </w:instrText>
+        <w:instrText xml:space="preserve"> PAGEREF _Toc169493679 \h </w:instrText>
       </w:r>
       <w:r>
         <w:rPr>
@@ -2299,7 +2364,155 @@
         <w:rPr>
           <w:noProof/>
         </w:rPr>
-        <w:instrText xml:space="preserve"> PAGEREF _Toc159925167 \h </w:instrText>
+        <w:instrText xml:space="preserve"> PAGEREF _Toc169493680 \h </w:instrText>
+      </w:r>
+      <w:r>
+        <w:rPr>
+          <w:noProof/>
+        </w:rPr>
+      </w:r>
+      <w:r>
+        <w:rPr>
+          <w:noProof/>
+        </w:rPr>
+        <w:fldChar w:fldCharType="separate"/>
+      </w:r>
+      <w:r>
+        <w:rPr>
+          <w:noProof/>
+        </w:rPr>
+        <w:t>13</w:t>
+      </w:r>
+      <w:r>
+        <w:rPr>
+          <w:noProof/>
+        </w:rPr>
+        <w:fldChar w:fldCharType="end"/>
+      </w:r>
+    </w:p>
+    <w:p>
+      <w:pPr>
+        <w:pStyle w:val="TOC3"/>
+        <w:tabs>
+          <w:tab w:val="left" w:pos="1914"/>
+        </w:tabs>
+        <w:rPr>
+          <w:rFonts w:asciiTheme="minorHAnsi" w:eastAsiaTheme="minorEastAsia" w:hAnsiTheme="minorHAnsi" w:cstheme="minorBidi"/>
+          <w:noProof/>
+          <w:sz w:val="24"/>
+        </w:rPr>
+      </w:pPr>
+      <w:r>
+        <w:rPr>
+          <w:noProof/>
+        </w:rPr>
+        <w:t>5.1.1.</w:t>
+      </w:r>
+      <w:r>
+        <w:rPr>
+          <w:rFonts w:asciiTheme="minorHAnsi" w:eastAsiaTheme="minorEastAsia" w:hAnsiTheme="minorHAnsi" w:cstheme="minorBidi"/>
+          <w:noProof/>
+          <w:sz w:val="24"/>
+        </w:rPr>
+        <w:tab/>
+      </w:r>
+      <w:r>
+        <w:rPr>
+          <w:noProof/>
+        </w:rPr>
+        <w:t>Version 1.0.1</w:t>
+      </w:r>
+      <w:r>
+        <w:rPr>
+          <w:noProof/>
+        </w:rPr>
+        <w:tab/>
+      </w:r>
+      <w:r>
+        <w:rPr>
+          <w:noProof/>
+        </w:rPr>
+        <w:fldChar w:fldCharType="begin"/>
+      </w:r>
+      <w:r>
+        <w:rPr>
+          <w:noProof/>
+        </w:rPr>
+        <w:instrText xml:space="preserve"> PAGEREF _Toc169493681 \h </w:instrText>
+      </w:r>
+      <w:r>
+        <w:rPr>
+          <w:noProof/>
+        </w:rPr>
+      </w:r>
+      <w:r>
+        <w:rPr>
+          <w:noProof/>
+        </w:rPr>
+        <w:fldChar w:fldCharType="separate"/>
+      </w:r>
+      <w:r>
+        <w:rPr>
+          <w:noProof/>
+        </w:rPr>
+        <w:t>13</w:t>
+      </w:r>
+      <w:r>
+        <w:rPr>
+          <w:noProof/>
+        </w:rPr>
+        <w:fldChar w:fldCharType="end"/>
+      </w:r>
+    </w:p>
+    <w:p>
+      <w:pPr>
+        <w:pStyle w:val="TOC3"/>
+        <w:tabs>
+          <w:tab w:val="left" w:pos="1914"/>
+        </w:tabs>
+        <w:rPr>
+          <w:rFonts w:asciiTheme="minorHAnsi" w:eastAsiaTheme="minorEastAsia" w:hAnsiTheme="minorHAnsi" w:cstheme="minorBidi"/>
+          <w:noProof/>
+          <w:sz w:val="24"/>
+        </w:rPr>
+      </w:pPr>
+      <w:r>
+        <w:rPr>
+          <w:noProof/>
+        </w:rPr>
+        <w:t>5.1.2.</w:t>
+      </w:r>
+      <w:r>
+        <w:rPr>
+          <w:rFonts w:asciiTheme="minorHAnsi" w:eastAsiaTheme="minorEastAsia" w:hAnsiTheme="minorHAnsi" w:cstheme="minorBidi"/>
+          <w:noProof/>
+          <w:sz w:val="24"/>
+        </w:rPr>
+        <w:tab/>
+      </w:r>
+      <w:r>
+        <w:rPr>
+          <w:noProof/>
+        </w:rPr>
+        <w:t>Version 1.0.2</w:t>
+      </w:r>
+      <w:r>
+        <w:rPr>
+          <w:noProof/>
+        </w:rPr>
+        <w:tab/>
+      </w:r>
+      <w:r>
+        <w:rPr>
+          <w:noProof/>
+        </w:rPr>
+        <w:fldChar w:fldCharType="begin"/>
+      </w:r>
+      <w:r>
+        <w:rPr>
+          <w:noProof/>
+        </w:rPr>
+        <w:instrText xml:space="preserve"> PAGEREF _Toc169493682 \h </w:instrText>
       </w:r>
       <w:r>
         <w:rPr>
@@ -2339,7 +2552,7 @@
         </w:rPr>
         <w:fldChar w:fldCharType="end"/>
       </w:r>
-      <w:bookmarkStart w:id="3" w:name="_Toc159925139"/>
+      <w:bookmarkStart w:id="3" w:name="_Toc169493652"/>
       <w:r>
         <w:t>Introduction</w:t>
       </w:r>
@@ -2470,7 +2683,7 @@
       <w:pPr>
         <w:pStyle w:val="Heading1"/>
       </w:pPr>
-      <w:bookmarkStart w:id="4" w:name="_Toc159925140"/>
+      <w:bookmarkStart w:id="4" w:name="_Toc169493653"/>
       <w:r>
         <w:t>Background</w:t>
       </w:r>
@@ -2503,7 +2716,7 @@
       <w:pPr>
         <w:pStyle w:val="Heading2"/>
       </w:pPr>
-      <w:bookmarkStart w:id="5" w:name="_Toc159925141"/>
+      <w:bookmarkStart w:id="5" w:name="_Toc169493654"/>
       <w:r>
         <w:t>Atom Gaussians</w:t>
       </w:r>
@@ -2574,10 +2787,10 @@
             <v:path o:extrusionok="f" gradientshapeok="t" o:connecttype="rect"/>
             <o:lock v:ext="edit" aspectratio="t"/>
           </v:shapetype>
-          <v:shape id="_x0000_i1065" type="#_x0000_t75" style="width:188.8pt;height:38.4pt" o:ole="">
-            <v:imagedata r:id="rId7" r:pict="rId8" o:title=""/>
+          <v:shape id="_x0000_i1105" type="#_x0000_t75" style="width:188.8pt;height:38.4pt" o:ole="">
+            <v:imagedata r:id="rId8" r:pict="rId9" o:title=""/>
           </v:shape>
-          <o:OLEObject Type="Embed" ProgID="Equation.3" ShapeID="_x0000_i1065" DrawAspect="Content" ObjectID="_1233667006" r:id="rId9"/>
+          <o:OLEObject Type="Embed" ProgID="Equation.3" ShapeID="_x0000_i1105" DrawAspect="Content" ObjectID="_1243235521" r:id="rId10"/>
         </w:object>
       </w:r>
     </w:p>
@@ -2599,10 +2812,10 @@
           <w:position w:val="-22"/>
         </w:rPr>
         <w:object w:dxaOrig="660" w:dyaOrig="580">
-          <v:shape id="_x0000_i1066" type="#_x0000_t75" style="width:32.8pt;height:28.8pt" o:ole="">
-            <v:imagedata r:id="rId10" r:pict="rId11" o:title=""/>
+          <v:shape id="_x0000_i1106" type="#_x0000_t75" style="width:32.8pt;height:28.8pt" o:ole="">
+            <v:imagedata r:id="rId11" r:pict="rId12" o:title=""/>
           </v:shape>
-          <o:OLEObject Type="Embed" ProgID="Equation.3" ShapeID="_x0000_i1066" DrawAspect="Content" ObjectID="_1233667007" r:id="rId12"/>
+          <o:OLEObject Type="Embed" ProgID="Equation.3" ShapeID="_x0000_i1106" DrawAspect="Content" ObjectID="_1243235522" r:id="rId13"/>
         </w:object>
       </w:r>
       <w:r>
@@ -2613,7 +2826,7 @@
       <w:pPr>
         <w:pStyle w:val="Heading2"/>
       </w:pPr>
-      <w:bookmarkStart w:id="6" w:name="_Toc159925142"/>
+      <w:bookmarkStart w:id="6" w:name="_Toc169493655"/>
       <w:r>
         <w:t xml:space="preserve">Gaussian </w:t>
       </w:r>
@@ -2640,10 +2853,10 @@
           <w:position w:val="-30"/>
         </w:rPr>
         <w:object w:dxaOrig="4080" w:dyaOrig="560">
-          <v:shape id="_x0000_i1067" type="#_x0000_t75" style="width:204pt;height:28pt" o:ole="">
-            <v:imagedata r:id="rId13" r:pict="rId14" o:title=""/>
+          <v:shape id="_x0000_i1107" type="#_x0000_t75" style="width:204pt;height:28pt" o:ole="">
+            <v:imagedata r:id="rId14" r:pict="rId15" o:title=""/>
           </v:shape>
-          <o:OLEObject Type="Embed" ProgID="Equation.3" ShapeID="_x0000_i1067" DrawAspect="Content" ObjectID="_1233667008" r:id="rId15"/>
+          <o:OLEObject Type="Embed" ProgID="Equation.3" ShapeID="_x0000_i1107" DrawAspect="Content" ObjectID="_1243235523" r:id="rId16"/>
         </w:object>
       </w:r>
     </w:p>
@@ -2679,10 +2892,10 @@
           <w:position w:val="-26"/>
         </w:rPr>
         <w:object w:dxaOrig="1180" w:dyaOrig="620">
-          <v:shape id="_x0000_i1068" type="#_x0000_t75" style="width:59.2pt;height:31.2pt" o:ole="">
-            <v:imagedata r:id="rId16" r:pict="rId17" o:title=""/>
+          <v:shape id="_x0000_i1108" type="#_x0000_t75" style="width:59.2pt;height:31.2pt" o:ole="">
+            <v:imagedata r:id="rId17" r:pict="rId18" o:title=""/>
           </v:shape>
-          <o:OLEObject Type="Embed" ProgID="Equation.3" ShapeID="_x0000_i1068" DrawAspect="Content" ObjectID="_1233667009" r:id="rId18"/>
+          <o:OLEObject Type="Embed" ProgID="Equation.3" ShapeID="_x0000_i1108" DrawAspect="Content" ObjectID="_1243235524" r:id="rId19"/>
         </w:object>
       </w:r>
       <w:r>
@@ -2704,10 +2917,10 @@
           <w:position w:val="-8"/>
         </w:rPr>
         <w:object w:dxaOrig="920" w:dyaOrig="280">
-          <v:shape id="_x0000_i1069" type="#_x0000_t75" style="width:46.4pt;height:14.4pt" o:ole="">
-            <v:imagedata r:id="rId19" r:pict="rId20" o:title=""/>
+          <v:shape id="_x0000_i1109" type="#_x0000_t75" style="width:46.4pt;height:14.4pt" o:ole="">
+            <v:imagedata r:id="rId20" r:pict="rId21" o:title=""/>
           </v:shape>
-          <o:OLEObject Type="Embed" ProgID="Equation.3" ShapeID="_x0000_i1069" DrawAspect="Content" ObjectID="_1233667010" r:id="rId21"/>
+          <o:OLEObject Type="Embed" ProgID="Equation.3" ShapeID="_x0000_i1109" DrawAspect="Content" ObjectID="_1243235525" r:id="rId22"/>
         </w:object>
       </w:r>
       <w:r>
@@ -2729,10 +2942,10 @@
           <w:position w:val="-30"/>
         </w:rPr>
         <w:object w:dxaOrig="3860" w:dyaOrig="800">
-          <v:shape id="_x0000_i1070" type="#_x0000_t75" style="width:192.8pt;height:40pt" o:ole="">
-            <v:imagedata r:id="rId22" r:pict="rId23" o:title=""/>
+          <v:shape id="_x0000_i1110" type="#_x0000_t75" style="width:192.8pt;height:40pt" o:ole="">
+            <v:imagedata r:id="rId23" r:pict="rId24" o:title=""/>
           </v:shape>
-          <o:OLEObject Type="Embed" ProgID="Equation.3" ShapeID="_x0000_i1070" DrawAspect="Content" ObjectID="_1233667011" r:id="rId24"/>
+          <o:OLEObject Type="Embed" ProgID="Equation.3" ShapeID="_x0000_i1110" DrawAspect="Content" ObjectID="_1243235526" r:id="rId25"/>
         </w:object>
       </w:r>
     </w:p>
@@ -2783,10 +2996,10 @@
           <w:position w:val="-28"/>
         </w:rPr>
         <w:object w:dxaOrig="1880" w:dyaOrig="640">
-          <v:shape id="_x0000_i1071" type="#_x0000_t75" style="width:94.4pt;height:32pt" o:ole="">
-            <v:imagedata r:id="rId25" r:pict="rId26" o:title=""/>
+          <v:shape id="_x0000_i1111" type="#_x0000_t75" style="width:94.4pt;height:32pt" o:ole="">
+            <v:imagedata r:id="rId26" r:pict="rId27" o:title=""/>
           </v:shape>
-          <o:OLEObject Type="Embed" ProgID="Equation.3" ShapeID="_x0000_i1071" DrawAspect="Content" ObjectID="_1233667012" r:id="rId27"/>
+          <o:OLEObject Type="Embed" ProgID="Equation.3" ShapeID="_x0000_i1111" DrawAspect="Content" ObjectID="_1243235527" r:id="rId28"/>
         </w:object>
       </w:r>
     </w:p>
@@ -2799,7 +3012,7 @@
       <w:pPr>
         <w:pStyle w:val="Heading2"/>
       </w:pPr>
-      <w:bookmarkStart w:id="7" w:name="_Toc159925143"/>
+      <w:bookmarkStart w:id="7" w:name="_Toc169493656"/>
       <w:r>
         <w:t>Molecule-</w:t>
       </w:r>
@@ -2853,10 +3066,10 @@
           <w:position w:val="-30"/>
         </w:rPr>
         <w:object w:dxaOrig="5520" w:dyaOrig="560">
-          <v:shape id="_x0000_i1072" type="#_x0000_t75" style="width:276pt;height:28pt" o:ole="">
-            <v:imagedata r:id="rId28" r:pict="rId29" o:title=""/>
+          <v:shape id="_x0000_i1112" type="#_x0000_t75" style="width:276pt;height:28pt" o:ole="">
+            <v:imagedata r:id="rId29" r:pict="rId30" o:title=""/>
           </v:shape>
-          <o:OLEObject Type="Embed" ProgID="Equation.3" ShapeID="_x0000_i1072" DrawAspect="Content" ObjectID="_1233667013" r:id="rId30"/>
+          <o:OLEObject Type="Embed" ProgID="Equation.3" ShapeID="_x0000_i1112" DrawAspect="Content" ObjectID="_1243235528" r:id="rId31"/>
         </w:object>
       </w:r>
     </w:p>
@@ -2956,7 +3169,7 @@
       <w:pPr>
         <w:pStyle w:val="Heading2"/>
       </w:pPr>
-      <w:bookmarkStart w:id="8" w:name="_Toc159925144"/>
+      <w:bookmarkStart w:id="8" w:name="_Toc169493657"/>
       <w:r>
         <w:t xml:space="preserve">Optimal </w:t>
       </w:r>
@@ -2972,7 +3185,7 @@
       <w:pPr>
         <w:pStyle w:val="Heading3"/>
       </w:pPr>
-      <w:bookmarkStart w:id="9" w:name="_Toc159925145"/>
+      <w:bookmarkStart w:id="9" w:name="_Toc169493658"/>
       <w:r>
         <w:t>Initial orientation</w:t>
       </w:r>
@@ -3022,10 +3235,10 @@
           <w:position w:val="-30"/>
         </w:rPr>
         <w:object w:dxaOrig="3780" w:dyaOrig="720">
-          <v:shape id="_x0000_i1073" type="#_x0000_t75" style="width:188.8pt;height:36pt" o:ole="">
-            <v:imagedata r:id="rId31" r:pict="rId32" o:title=""/>
+          <v:shape id="_x0000_i1113" type="#_x0000_t75" style="width:188.8pt;height:36pt" o:ole="">
+            <v:imagedata r:id="rId32" r:pict="rId33" o:title=""/>
           </v:shape>
-          <o:OLEObject Type="Embed" ProgID="Equation.3" ShapeID="_x0000_i1073" DrawAspect="Content" ObjectID="_1233667014" r:id="rId33"/>
+          <o:OLEObject Type="Embed" ProgID="Equation.3" ShapeID="_x0000_i1113" DrawAspect="Content" ObjectID="_1243235529" r:id="rId34"/>
         </w:object>
       </w:r>
       <w:r>
@@ -3047,10 +3260,10 @@
           <w:position w:val="-84"/>
         </w:rPr>
         <w:object w:dxaOrig="3780" w:dyaOrig="1800">
-          <v:shape id="_x0000_i1074" type="#_x0000_t75" style="width:188.8pt;height:90.4pt" o:ole="">
-            <v:imagedata r:id="rId34" r:pict="rId35" o:title=""/>
+          <v:shape id="_x0000_i1114" type="#_x0000_t75" style="width:188.8pt;height:90.4pt" o:ole="">
+            <v:imagedata r:id="rId35" r:pict="rId36" o:title=""/>
           </v:shape>
-          <o:OLEObject Type="Embed" ProgID="Equation.3" ShapeID="_x0000_i1074" DrawAspect="Content" ObjectID="_1233667015" r:id="rId36"/>
+          <o:OLEObject Type="Embed" ProgID="Equation.3" ShapeID="_x0000_i1114" DrawAspect="Content" ObjectID="_1243235530" r:id="rId37"/>
         </w:object>
       </w:r>
       <w:r>
@@ -3090,10 +3303,10 @@
           <w:position w:val="-30"/>
         </w:rPr>
         <w:object w:dxaOrig="3640" w:dyaOrig="800">
-          <v:shape id="_x0000_i1075" type="#_x0000_t75" style="width:182.4pt;height:40pt" o:ole="">
-            <v:imagedata r:id="rId37" r:pict="rId38" o:title=""/>
+          <v:shape id="_x0000_i1115" type="#_x0000_t75" style="width:182.4pt;height:40pt" o:ole="">
+            <v:imagedata r:id="rId38" r:pict="rId39" o:title=""/>
           </v:shape>
-          <o:OLEObject Type="Embed" ProgID="Equation.3" ShapeID="_x0000_i1075" DrawAspect="Content" ObjectID="_1233667016" r:id="rId39"/>
+          <o:OLEObject Type="Embed" ProgID="Equation.3" ShapeID="_x0000_i1115" DrawAspect="Content" ObjectID="_1243235531" r:id="rId40"/>
         </w:object>
       </w:r>
       <w:r>
@@ -3148,7 +3361,7 @@
       <w:pPr>
         <w:pStyle w:val="Heading3"/>
       </w:pPr>
-      <w:bookmarkStart w:id="10" w:name="_Toc159925146"/>
+      <w:bookmarkStart w:id="10" w:name="_Toc169493659"/>
       <w:r>
         <w:t xml:space="preserve">Gradient </w:t>
       </w:r>
@@ -3213,10 +3426,10 @@
           <w:position w:val="-8"/>
         </w:rPr>
         <w:object w:dxaOrig="1240" w:dyaOrig="280">
-          <v:shape id="_x0000_i1076" type="#_x0000_t75" style="width:62.4pt;height:14.4pt" o:ole="">
-            <v:imagedata r:id="rId40" r:pict="rId41" o:title=""/>
+          <v:shape id="_x0000_i1116" type="#_x0000_t75" style="width:62.4pt;height:14.4pt" o:ole="">
+            <v:imagedata r:id="rId41" r:pict="rId42" o:title=""/>
           </v:shape>
-          <o:OLEObject Type="Embed" ProgID="Equation.3" ShapeID="_x0000_i1076" DrawAspect="Content" ObjectID="_1233667017" r:id="rId42"/>
+          <o:OLEObject Type="Embed" ProgID="Equation.3" ShapeID="_x0000_i1116" DrawAspect="Content" ObjectID="_1243235532" r:id="rId43"/>
         </w:object>
       </w:r>
     </w:p>
@@ -3238,10 +3451,10 @@
           <w:position w:val="-12"/>
         </w:rPr>
         <w:object w:dxaOrig="1900" w:dyaOrig="320">
-          <v:shape id="_x0000_i1077" type="#_x0000_t75" style="width:95.2pt;height:16pt" o:ole="">
-            <v:imagedata r:id="rId43" r:pict="rId44" o:title=""/>
+          <v:shape id="_x0000_i1117" type="#_x0000_t75" style="width:95.2pt;height:16pt" o:ole="">
+            <v:imagedata r:id="rId44" r:pict="rId45" o:title=""/>
           </v:shape>
-          <o:OLEObject Type="Embed" ProgID="Equation.3" ShapeID="_x0000_i1077" DrawAspect="Content" ObjectID="_1233667018" r:id="rId45"/>
+          <o:OLEObject Type="Embed" ProgID="Equation.3" ShapeID="_x0000_i1117" DrawAspect="Content" ObjectID="_1243235533" r:id="rId46"/>
         </w:object>
       </w:r>
     </w:p>
@@ -3263,10 +3476,10 @@
           <w:position w:val="-14"/>
         </w:rPr>
         <w:object w:dxaOrig="2960" w:dyaOrig="440">
-          <v:shape id="_x0000_i1078" type="#_x0000_t75" style="width:148pt;height:22.4pt" o:ole="">
-            <v:imagedata r:id="rId46" r:pict="rId47" o:title=""/>
+          <v:shape id="_x0000_i1118" type="#_x0000_t75" style="width:148pt;height:22.4pt" o:ole="">
+            <v:imagedata r:id="rId47" r:pict="rId48" o:title=""/>
           </v:shape>
-          <o:OLEObject Type="Embed" ProgID="Equation.3" ShapeID="_x0000_i1078" DrawAspect="Content" ObjectID="_1233667019" r:id="rId48"/>
+          <o:OLEObject Type="Embed" ProgID="Equation.3" ShapeID="_x0000_i1118" DrawAspect="Content" ObjectID="_1243235534" r:id="rId49"/>
         </w:object>
       </w:r>
     </w:p>
@@ -3288,10 +3501,10 @@
           <w:position w:val="-12"/>
         </w:rPr>
         <w:object w:dxaOrig="1500" w:dyaOrig="320">
-          <v:shape id="_x0000_i1079" type="#_x0000_t75" style="width:75.2pt;height:16pt" o:ole="">
-            <v:imagedata r:id="rId49" r:pict="rId50" o:title=""/>
+          <v:shape id="_x0000_i1119" type="#_x0000_t75" style="width:75.2pt;height:16pt" o:ole="">
+            <v:imagedata r:id="rId50" r:pict="rId51" o:title=""/>
           </v:shape>
-          <o:OLEObject Type="Embed" ProgID="Equation.3" ShapeID="_x0000_i1079" DrawAspect="Content" ObjectID="_1233667020" r:id="rId51"/>
+          <o:OLEObject Type="Embed" ProgID="Equation.3" ShapeID="_x0000_i1119" DrawAspect="Content" ObjectID="_1243235535" r:id="rId52"/>
         </w:object>
       </w:r>
     </w:p>
@@ -3313,10 +3526,10 @@
           <w:position w:val="-12"/>
         </w:rPr>
         <w:object w:dxaOrig="1960" w:dyaOrig="320">
-          <v:shape id="_x0000_i1080" type="#_x0000_t75" style="width:98.4pt;height:16pt" o:ole="">
-            <v:imagedata r:id="rId52" r:pict="rId53" o:title=""/>
+          <v:shape id="_x0000_i1120" type="#_x0000_t75" style="width:98.4pt;height:16pt" o:ole="">
+            <v:imagedata r:id="rId53" r:pict="rId54" o:title=""/>
           </v:shape>
-          <o:OLEObject Type="Embed" ProgID="Equation.3" ShapeID="_x0000_i1080" DrawAspect="Content" ObjectID="_1233667021" r:id="rId54"/>
+          <o:OLEObject Type="Embed" ProgID="Equation.3" ShapeID="_x0000_i1120" DrawAspect="Content" ObjectID="_1243235536" r:id="rId55"/>
         </w:object>
       </w:r>
     </w:p>
@@ -3338,10 +3551,10 @@
           <w:position w:val="-12"/>
         </w:rPr>
         <w:object w:dxaOrig="2840" w:dyaOrig="360">
-          <v:shape id="_x0000_i1081" type="#_x0000_t75" style="width:142.4pt;height:18.4pt" o:ole="">
-            <v:imagedata r:id="rId55" r:pict="rId56" o:title=""/>
+          <v:shape id="_x0000_i1121" type="#_x0000_t75" style="width:142.4pt;height:18.4pt" o:ole="">
+            <v:imagedata r:id="rId56" r:pict="rId57" o:title=""/>
           </v:shape>
-          <o:OLEObject Type="Embed" ProgID="Equation.3" ShapeID="_x0000_i1081" DrawAspect="Content" ObjectID="_1233667022" r:id="rId57"/>
+          <o:OLEObject Type="Embed" ProgID="Equation.3" ShapeID="_x0000_i1121" DrawAspect="Content" ObjectID="_1243235537" r:id="rId58"/>
         </w:object>
       </w:r>
     </w:p>
@@ -3374,7 +3587,7 @@
       <w:pPr>
         <w:pStyle w:val="Heading3"/>
       </w:pPr>
-      <w:bookmarkStart w:id="11" w:name="_Toc159925147"/>
+      <w:bookmarkStart w:id="11" w:name="_Toc169493660"/>
       <w:r>
         <w:t>Simulated a</w:t>
       </w:r>
@@ -3663,7 +3876,7 @@
         <w:pStyle w:val="Heading2"/>
       </w:pPr>
       <w:bookmarkStart w:id="12" w:name="_Ref55882911"/>
-      <w:bookmarkStart w:id="13" w:name="_Toc159925148"/>
+      <w:bookmarkStart w:id="13" w:name="_Toc169493661"/>
       <w:r>
         <w:t xml:space="preserve">Alignment </w:t>
       </w:r>
@@ -3680,7 +3893,7 @@
       <w:pPr>
         <w:pStyle w:val="Heading3"/>
       </w:pPr>
-      <w:bookmarkStart w:id="14" w:name="_Toc159925149"/>
+      <w:bookmarkStart w:id="14" w:name="_Toc169493662"/>
       <w:r>
         <w:t>Scores</w:t>
       </w:r>
@@ -3774,10 +3987,10 @@
           <w:position w:val="-10"/>
         </w:rPr>
         <w:object w:dxaOrig="2140" w:dyaOrig="320">
-          <v:shape id="_x0000_i1082" type="#_x0000_t75" style="width:107.2pt;height:16pt" o:ole="">
-            <v:imagedata r:id="rId58" r:pict="rId59" o:title=""/>
+          <v:shape id="_x0000_i1122" type="#_x0000_t75" style="width:107.2pt;height:16pt" o:ole="">
+            <v:imagedata r:id="rId59" r:pict="rId60" o:title=""/>
           </v:shape>
-          <o:OLEObject Type="Embed" ProgID="Equation.3" ShapeID="_x0000_i1082" DrawAspect="Content" ObjectID="_1233667023" r:id="rId60"/>
+          <o:OLEObject Type="Embed" ProgID="Equation.3" ShapeID="_x0000_i1122" DrawAspect="Content" ObjectID="_1243235538" r:id="rId61"/>
         </w:object>
       </w:r>
     </w:p>
@@ -3797,10 +4010,10 @@
           <w:position w:val="-10"/>
         </w:rPr>
         <w:object w:dxaOrig="2540" w:dyaOrig="320">
-          <v:shape id="_x0000_i1083" type="#_x0000_t75" style="width:127.2pt;height:16pt" o:ole="">
-            <v:imagedata r:id="rId61" r:pict="rId62" o:title=""/>
+          <v:shape id="_x0000_i1123" type="#_x0000_t75" style="width:127.2pt;height:16pt" o:ole="">
+            <v:imagedata r:id="rId62" r:pict="rId63" o:title=""/>
           </v:shape>
-          <o:OLEObject Type="Embed" ProgID="Equation.3" ShapeID="_x0000_i1083" DrawAspect="Content" ObjectID="_1233667024" r:id="rId63"/>
+          <o:OLEObject Type="Embed" ProgID="Equation.3" ShapeID="_x0000_i1123" DrawAspect="Content" ObjectID="_1243235539" r:id="rId64"/>
         </w:object>
       </w:r>
     </w:p>
@@ -3820,10 +4033,10 @@
           <w:position w:val="-10"/>
         </w:rPr>
         <w:object w:dxaOrig="2540" w:dyaOrig="320">
-          <v:shape id="_x0000_i1084" type="#_x0000_t75" style="width:127.2pt;height:16pt" o:ole="">
-            <v:imagedata r:id="rId64" r:pict="rId65" o:title=""/>
+          <v:shape id="_x0000_i1124" type="#_x0000_t75" style="width:127.2pt;height:16pt" o:ole="">
+            <v:imagedata r:id="rId65" r:pict="rId66" o:title=""/>
           </v:shape>
-          <o:OLEObject Type="Embed" ProgID="Equation.3" ShapeID="_x0000_i1084" DrawAspect="Content" ObjectID="_1233667025" r:id="rId66"/>
+          <o:OLEObject Type="Embed" ProgID="Equation.3" ShapeID="_x0000_i1124" DrawAspect="Content" ObjectID="_1243235540" r:id="rId67"/>
         </w:object>
       </w:r>
     </w:p>
@@ -3831,7 +4044,7 @@
       <w:pPr>
         <w:pStyle w:val="Heading3"/>
       </w:pPr>
-      <w:bookmarkStart w:id="15" w:name="_Toc159925150"/>
+      <w:bookmarkStart w:id="15" w:name="_Toc169493663"/>
       <w:r>
         <w:t>Score file format</w:t>
       </w:r>
@@ -3945,7 +4158,7 @@
       <w:pPr>
         <w:pStyle w:val="Heading1"/>
       </w:pPr>
-      <w:bookmarkStart w:id="16" w:name="_Toc159925151"/>
+      <w:bookmarkStart w:id="16" w:name="_Toc169493664"/>
       <w:r>
         <w:t>Usage</w:t>
       </w:r>
@@ -3955,7 +4168,7 @@
       <w:pPr>
         <w:pStyle w:val="Heading2"/>
       </w:pPr>
-      <w:bookmarkStart w:id="17" w:name="_Toc159925152"/>
+      <w:bookmarkStart w:id="17" w:name="_Toc169493665"/>
       <w:r>
         <w:t>Command line interface</w:t>
       </w:r>
@@ -4055,7 +4268,7 @@
       <w:pPr>
         <w:pStyle w:val="Heading2"/>
       </w:pPr>
-      <w:bookmarkStart w:id="18" w:name="_Toc159925153"/>
+      <w:bookmarkStart w:id="18" w:name="_Toc169493666"/>
       <w:r>
         <w:t>Required command line options</w:t>
       </w:r>
@@ -4065,7 +4278,7 @@
       <w:pPr>
         <w:pStyle w:val="Heading3"/>
       </w:pPr>
-      <w:bookmarkStart w:id="19" w:name="_Toc159925154"/>
+      <w:bookmarkStart w:id="19" w:name="_Toc169493667"/>
       <w:r>
         <w:t>Reference molecule</w:t>
       </w:r>
@@ -4162,7 +4375,7 @@
         <w:pStyle w:val="Heading3"/>
         <w:spacing w:before="360"/>
       </w:pPr>
-      <w:bookmarkStart w:id="21" w:name="_Toc159925155"/>
+      <w:bookmarkStart w:id="21" w:name="_Toc169493668"/>
       <w:r>
         <w:t>Database molecules</w:t>
       </w:r>
@@ -4257,7 +4470,7 @@
       <w:pPr>
         <w:pStyle w:val="Heading2"/>
       </w:pPr>
-      <w:bookmarkStart w:id="22" w:name="_Toc159925156"/>
+      <w:bookmarkStart w:id="22" w:name="_Toc169493669"/>
       <w:r>
         <w:t>Output options</w:t>
       </w:r>
@@ -4279,7 +4492,7 @@
         <w:pStyle w:val="Heading3"/>
         <w:spacing w:before="360"/>
       </w:pPr>
-      <w:bookmarkStart w:id="23" w:name="_Toc159925157"/>
+      <w:bookmarkStart w:id="23" w:name="_Toc169493670"/>
       <w:r>
         <w:t>Output molecules</w:t>
       </w:r>
@@ -4406,7 +4619,7 @@
       <w:pPr>
         <w:pStyle w:val="Heading3"/>
       </w:pPr>
-      <w:bookmarkStart w:id="24" w:name="_Toc159925158"/>
+      <w:bookmarkStart w:id="24" w:name="_Toc169493671"/>
       <w:r>
         <w:t>Score file</w:t>
       </w:r>
@@ -4510,7 +4723,7 @@
       <w:pPr>
         <w:pStyle w:val="Heading2"/>
       </w:pPr>
-      <w:bookmarkStart w:id="25" w:name="_Toc159925159"/>
+      <w:bookmarkStart w:id="25" w:name="_Toc169493672"/>
       <w:r>
         <w:t>Optional command line options</w:t>
       </w:r>
@@ -4520,7 +4733,7 @@
       <w:pPr>
         <w:pStyle w:val="Heading3"/>
       </w:pPr>
-      <w:bookmarkStart w:id="26" w:name="_Toc159925160"/>
+      <w:bookmarkStart w:id="26" w:name="_Toc169493673"/>
       <w:bookmarkEnd w:id="20"/>
       <w:r>
         <w:t>List of best scoring molecules</w:t>
@@ -4576,7 +4789,7 @@
       <w:pPr>
         <w:pStyle w:val="Heading3"/>
       </w:pPr>
-      <w:bookmarkStart w:id="27" w:name="_Toc159925161"/>
+      <w:bookmarkStart w:id="27" w:name="_Toc169493674"/>
       <w:r>
         <w:t>No alignment</w:t>
       </w:r>
@@ -4625,7 +4838,7 @@
       <w:pPr>
         <w:pStyle w:val="Heading3"/>
       </w:pPr>
-      <w:bookmarkStart w:id="28" w:name="_Toc159925162"/>
+      <w:bookmarkStart w:id="28" w:name="_Toc169493675"/>
       <w:r>
         <w:t>Ranking</w:t>
       </w:r>
@@ -4771,7 +4984,7 @@
       <w:pPr>
         <w:pStyle w:val="Heading3"/>
       </w:pPr>
-      <w:bookmarkStart w:id="29" w:name="_Toc159925163"/>
+      <w:bookmarkStart w:id="29" w:name="_Toc169493676"/>
       <w:r>
         <w:t>Additional iterations</w:t>
       </w:r>
@@ -4835,7 +5048,7 @@
       <w:pPr>
         <w:pStyle w:val="Heading3"/>
       </w:pPr>
-      <w:bookmarkStart w:id="30" w:name="_Toc159925164"/>
+      <w:bookmarkStart w:id="30" w:name="_Toc169493677"/>
       <w:r>
         <w:t>Cutoff</w:t>
       </w:r>
@@ -4879,7 +5092,7 @@
       <w:pPr>
         <w:pStyle w:val="Heading1"/>
       </w:pPr>
-      <w:bookmarkStart w:id="31" w:name="_Toc159925165"/>
+      <w:bookmarkStart w:id="31" w:name="_Toc169493678"/>
       <w:r>
         <w:t>Summary</w:t>
       </w:r>
@@ -6139,7 +6352,7 @@
         <w:pStyle w:val="Heading1"/>
       </w:pPr>
       <w:bookmarkStart w:id="32" w:name="_Toc144186696"/>
-      <w:bookmarkStart w:id="33" w:name="_Toc159925166"/>
+      <w:bookmarkStart w:id="33" w:name="_Toc169493679"/>
       <w:r>
         <w:t>Revision history</w:t>
       </w:r>
@@ -6151,7 +6364,7 @@
         <w:pStyle w:val="Heading2"/>
       </w:pPr>
       <w:bookmarkStart w:id="34" w:name="_Toc144186697"/>
-      <w:bookmarkStart w:id="35" w:name="_Toc159925167"/>
+      <w:bookmarkStart w:id="35" w:name="_Toc169493680"/>
       <w:r>
         <w:t>Version 1.</w:t>
       </w:r>
@@ -6162,18 +6375,43 @@
       <w:bookmarkEnd w:id="35"/>
     </w:p>
     <w:p>
+      <w:pPr>
+        <w:pStyle w:val="Heading3"/>
+      </w:pPr>
+      <w:bookmarkStart w:id="36" w:name="_Toc169493681"/>
+      <w:r>
+        <w:t>Version 1.0.1</w:t>
+      </w:r>
+      <w:bookmarkEnd w:id="36"/>
+    </w:p>
+    <w:p>
       <w:r>
         <w:t>Initial release</w:t>
       </w:r>
     </w:p>
+    <w:p>
+      <w:pPr>
+        <w:pStyle w:val="Heading3"/>
+      </w:pPr>
+      <w:bookmarkStart w:id="37" w:name="_Toc169493682"/>
+      <w:r>
+        <w:t>Version 1.0.2</w:t>
+      </w:r>
+      <w:bookmarkEnd w:id="37"/>
+    </w:p>
+    <w:p>
+      <w:r>
+        <w:t>Added Piramid logo</w:t>
+      </w:r>
+    </w:p>
     <w:sectPr>
-      <w:headerReference w:type="default" r:id="rId67"/>
-      <w:footerReference w:type="default" r:id="rId68"/>
-      <w:headerReference w:type="first" r:id="rId69"/>
+      <w:headerReference w:type="default" r:id="rId68"/>
+      <w:footerReference w:type="default" r:id="rId69"/>
+      <w:headerReference w:type="first" r:id="rId70"/>
       <w:pgSz w:w="11901" w:h="16840"/>
       <w:pgMar w:top="1418" w:right="1134" w:bottom="1418" w:left="1134" w:header="567" w:footer="680" w:gutter="567"/>
       <w:titlePg/>
-      <w:printerSettings r:id="rId70"/>
+      <w:printerSettings r:id="rId71"/>
     </w:sectPr>
   </w:body>
 </w:document>
@@ -6372,7 +6610,7 @@
         <w:rStyle w:val="PageNumber"/>
         <w:noProof/>
       </w:rPr>
-      <w:t>4</w:t>
+      <w:t>2</w:t>
     </w:r>
     <w:r>
       <w:rPr>

</xml_diff>